<commit_message>
adicionado ajax no relatorio
</commit_message>
<xml_diff>
--- a/Documentos/3. Requisitos do Sistema.docx
+++ b/Documentos/3. Requisitos do Sistema.docx
@@ -1366,7 +1366,24 @@
         <w:jc w:val="both"/>
       </w:pPr>
       <w:r>
-        <w:t>Foram realizadas pesquisas na Internet para avaliar e entender melhor sobre gestão de imobiliária para assim realizar a elaboração dos requisitos. Os requisitos também tem base no conhecimento geral do grupo em relação a agendamentos e ferramentas de gestão.</w:t>
+        <w:t xml:space="preserve">Foram realizadas pesquisas na Internet para avaliar e entender melhor sobre gestão de imobiliária para assim realizar a elaboração dos requisitos. Os </w:t>
+      </w:r>
+      <w:bookmarkStart w:id="2" w:name="_GoBack"/>
+      <w:bookmarkEnd w:id="2"/>
+      <w:r>
+        <w:t xml:space="preserve">requisitos também </w:t>
+      </w:r>
+      <w:r>
+        <w:t>têm</w:t>
+      </w:r>
+      <w:r>
+        <w:t xml:space="preserve"> base no conhecimento geral d</w:t>
+      </w:r>
+      <w:r>
+        <w:t xml:space="preserve">a dupla </w:t>
+      </w:r>
+      <w:r>
+        <w:t>em relação a agendamentos e ferramentas de gestão.</w:t>
       </w:r>
     </w:p>
     <w:p>
@@ -1386,7 +1403,7 @@
           <w:szCs w:val="32"/>
         </w:rPr>
       </w:pPr>
-      <w:bookmarkStart w:id="2" w:name="_Toc40376982"/>
+      <w:bookmarkStart w:id="3" w:name="_Toc40376982"/>
       <w:r>
         <w:rPr>
           <w:sz w:val="32"/>
@@ -1394,7 +1411,7 @@
         </w:rPr>
         <w:t>Requisitos Funcionais</w:t>
       </w:r>
-      <w:bookmarkEnd w:id="2"/>
+      <w:bookmarkEnd w:id="3"/>
     </w:p>
     <w:p>
       <w:pPr>
@@ -1409,7 +1426,7 @@
           <w:szCs w:val="28"/>
         </w:rPr>
       </w:pPr>
-      <w:bookmarkStart w:id="3" w:name="_Toc40376983"/>
+      <w:bookmarkStart w:id="4" w:name="_Toc40376983"/>
       <w:r>
         <w:rPr>
           <w:color w:val="000000"/>
@@ -1425,7 +1442,7 @@
         </w:rPr>
         <w:t>Configuração</w:t>
       </w:r>
-      <w:bookmarkEnd w:id="3"/>
+      <w:bookmarkEnd w:id="4"/>
     </w:p>
     <w:p>
       <w:pPr>
@@ -1589,22 +1606,22 @@
       <w:pPr>
         <w:jc w:val="both"/>
       </w:pPr>
-      <w:bookmarkStart w:id="4" w:name="_cn4ctm642v9d" w:colFirst="0" w:colLast="0"/>
-      <w:bookmarkEnd w:id="4"/>
-    </w:p>
-    <w:p>
-      <w:pPr>
-        <w:jc w:val="both"/>
-      </w:pPr>
-      <w:bookmarkStart w:id="5" w:name="_5ef9hs3isut5" w:colFirst="0" w:colLast="0"/>
+      <w:bookmarkStart w:id="5" w:name="_cn4ctm642v9d" w:colFirst="0" w:colLast="0"/>
       <w:bookmarkEnd w:id="5"/>
     </w:p>
     <w:p>
       <w:pPr>
         <w:jc w:val="both"/>
       </w:pPr>
-      <w:bookmarkStart w:id="6" w:name="_94121snp5jh8" w:colFirst="0" w:colLast="0"/>
+      <w:bookmarkStart w:id="6" w:name="_5ef9hs3isut5" w:colFirst="0" w:colLast="0"/>
       <w:bookmarkEnd w:id="6"/>
+    </w:p>
+    <w:p>
+      <w:pPr>
+        <w:jc w:val="both"/>
+      </w:pPr>
+      <w:bookmarkStart w:id="7" w:name="_94121snp5jh8" w:colFirst="0" w:colLast="0"/>
+      <w:bookmarkEnd w:id="7"/>
     </w:p>
     <w:tbl>
       <w:tblPr>
@@ -1703,6 +1720,9 @@
           <w:p>
             <w:pPr>
               <w:jc w:val="both"/>
+              <w:rPr>
+                <w:u w:val="single"/>
+              </w:rPr>
             </w:pPr>
             <w:r>
               <w:rPr>
@@ -1711,7 +1731,7 @@
               <w:t xml:space="preserve">Especificação: </w:t>
             </w:r>
             <w:r>
-              <w:t>O cadastro de corretores será feito pelo administrador do sistema. Deverão comprovar por meio de documentos que são aptos para exercer esta função.</w:t>
+              <w:t xml:space="preserve">O cadastro de corretores será feito pelo administrador do sistema. </w:t>
             </w:r>
           </w:p>
           <w:p>
@@ -1738,7 +1758,18 @@
               <w:t xml:space="preserve">Detalhes da implementação prevista: </w:t>
             </w:r>
             <w:r>
-              <w:t>Haverá um formulário disponível para o administrador para que faça o cadastro de cada corretor, e um painel para administração geral dos corretores.</w:t>
+              <w:t xml:space="preserve">Haverá um formulário disponível para o administrador para que faça o cadastro de cada corretor, e um painel para administração geral dos </w:t>
+            </w:r>
+            <w:proofErr w:type="spellStart"/>
+            <w:r>
+              <w:rPr>
+                <w:u w:val="single"/>
+              </w:rPr>
+              <w:t>usuarios</w:t>
+            </w:r>
+            <w:proofErr w:type="spellEnd"/>
+            <w:r>
+              <w:t>.</w:t>
             </w:r>
           </w:p>
         </w:tc>
@@ -1763,154 +1794,9 @@
         <w:ind w:left="576"/>
         <w:jc w:val="both"/>
       </w:pPr>
-      <w:bookmarkStart w:id="7" w:name="_h7n3wnelsngz" w:colFirst="0" w:colLast="0"/>
-      <w:bookmarkEnd w:id="7"/>
+      <w:bookmarkStart w:id="8" w:name="_h7n3wnelsngz" w:colFirst="0" w:colLast="0"/>
+      <w:bookmarkEnd w:id="8"/>
     </w:p>
-    <w:tbl>
-      <w:tblPr>
-        <w:tblStyle w:val="a2"/>
-        <w:tblW w:w="10116" w:type="dxa"/>
-        <w:tblInd w:w="0" w:type="dxa"/>
-        <w:tblBorders>
-          <w:top w:val="single" w:sz="4" w:space="0" w:color="000000"/>
-          <w:left w:val="single" w:sz="4" w:space="0" w:color="000000"/>
-          <w:bottom w:val="single" w:sz="4" w:space="0" w:color="000000"/>
-          <w:right w:val="single" w:sz="4" w:space="0" w:color="000000"/>
-          <w:insideH w:val="single" w:sz="4" w:space="0" w:color="000000"/>
-          <w:insideV w:val="single" w:sz="4" w:space="0" w:color="000000"/>
-        </w:tblBorders>
-        <w:tblLayout w:type="fixed"/>
-        <w:tblLook w:val="0000" w:firstRow="0" w:lastRow="0" w:firstColumn="0" w:lastColumn="0" w:noHBand="0" w:noVBand="0"/>
-      </w:tblPr>
-      <w:tblGrid>
-        <w:gridCol w:w="7587"/>
-        <w:gridCol w:w="2529"/>
-      </w:tblGrid>
-      <w:tr>
-        <w:tc>
-          <w:tcPr>
-            <w:tcW w:w="7587" w:type="dxa"/>
-          </w:tcPr>
-          <w:p>
-            <w:pPr>
-              <w:keepNext/>
-              <w:spacing w:before="240" w:after="60"/>
-              <w:ind w:left="2160"/>
-              <w:jc w:val="both"/>
-              <w:rPr>
-                <w:b/>
-                <w:sz w:val="26"/>
-                <w:szCs w:val="26"/>
-              </w:rPr>
-            </w:pPr>
-            <w:r>
-              <w:rPr>
-                <w:b/>
-                <w:sz w:val="26"/>
-                <w:szCs w:val="26"/>
-              </w:rPr>
-              <w:t>Alocação automática em agendamentos</w:t>
-            </w:r>
-          </w:p>
-        </w:tc>
-        <w:tc>
-          <w:tcPr>
-            <w:tcW w:w="2529" w:type="dxa"/>
-          </w:tcPr>
-          <w:p>
-            <w:pPr>
-              <w:spacing w:before="120"/>
-              <w:jc w:val="both"/>
-            </w:pPr>
-            <w:r>
-              <w:rPr>
-                <w:b/>
-              </w:rPr>
-              <w:t>Prioridade</w:t>
-            </w:r>
-          </w:p>
-          <w:p>
-            <w:pPr>
-              <w:jc w:val="both"/>
-              <w:rPr>
-                <w:color w:val="33CCCC"/>
-              </w:rPr>
-            </w:pPr>
-            <w:r>
-              <w:rPr>
-                <w:b/>
-                <w:color w:val="FF0000"/>
-              </w:rPr>
-              <w:t>Alta</w:t>
-            </w:r>
-          </w:p>
-        </w:tc>
-      </w:tr>
-      <w:tr>
-        <w:tc>
-          <w:tcPr>
-            <w:tcW w:w="10116" w:type="dxa"/>
-            <w:gridSpan w:val="2"/>
-          </w:tcPr>
-          <w:p>
-            <w:pPr>
-              <w:jc w:val="both"/>
-            </w:pPr>
-            <w:r>
-              <w:rPr>
-                <w:b/>
-              </w:rPr>
-              <w:t xml:space="preserve">Especificação: </w:t>
-            </w:r>
-            <w:r>
-              <w:t xml:space="preserve">No agendamento, o cliente poderá escolher o corretor, dia e </w:t>
-            </w:r>
-            <w:r>
-              <w:t>horário</w:t>
-            </w:r>
-            <w:r>
-              <w:t xml:space="preserve"> </w:t>
-            </w:r>
-            <w:r>
-              <w:t>disponível</w:t>
-            </w:r>
-            <w:r>
-              <w:t>, assim que o mesmo escolher e finalizar o agendamento, será atribuído automaticamente a lista de agendamentos do corretor, quando o corretor verificar sua lista, este vai estar na fila de espera para ser confirmada.</w:t>
-            </w:r>
-          </w:p>
-          <w:p>
-            <w:pPr>
-              <w:jc w:val="both"/>
-            </w:pPr>
-          </w:p>
-        </w:tc>
-      </w:tr>
-      <w:tr>
-        <w:tc>
-          <w:tcPr>
-            <w:tcW w:w="10116" w:type="dxa"/>
-            <w:gridSpan w:val="2"/>
-          </w:tcPr>
-          <w:p>
-            <w:pPr>
-              <w:jc w:val="both"/>
-              <w:rPr>
-                <w:b/>
-              </w:rPr>
-            </w:pPr>
-            <w:r>
-              <w:rPr>
-                <w:b/>
-              </w:rPr>
-              <w:t xml:space="preserve">Detalhes da implementação prevista: </w:t>
-            </w:r>
-            <w:r>
-              <w:t>Quando o cliente solicitar o agendamento, o sistema automaticamente, realiza uma inserção na lista de espera do corretor.</w:t>
-            </w:r>
-          </w:p>
-        </w:tc>
-      </w:tr>
-    </w:tbl>
     <w:p>
       <w:pPr>
         <w:ind w:left="576"/>
@@ -2227,7 +2113,7 @@
           <w:szCs w:val="28"/>
         </w:rPr>
       </w:pPr>
-      <w:bookmarkStart w:id="8" w:name="_Toc40376984"/>
+      <w:bookmarkStart w:id="9" w:name="_Toc40376984"/>
       <w:r>
         <w:rPr>
           <w:sz w:val="28"/>
@@ -2236,7 +2122,7 @@
         <w:lastRenderedPageBreak/>
         <w:t>Grupo: Relatórios</w:t>
       </w:r>
-      <w:bookmarkEnd w:id="8"/>
+      <w:bookmarkEnd w:id="9"/>
     </w:p>
     <w:p>
       <w:pPr>
@@ -2395,15 +2281,15 @@
         <w:ind w:left="576"/>
         <w:jc w:val="both"/>
       </w:pPr>
-      <w:bookmarkStart w:id="9" w:name="_wh4utpsurz4p" w:colFirst="0" w:colLast="0"/>
-      <w:bookmarkEnd w:id="9"/>
+      <w:bookmarkStart w:id="10" w:name="_wh4utpsurz4p" w:colFirst="0" w:colLast="0"/>
+      <w:bookmarkEnd w:id="10"/>
     </w:p>
     <w:p>
       <w:pPr>
         <w:jc w:val="both"/>
       </w:pPr>
-      <w:bookmarkStart w:id="10" w:name="_5t1enld63do3" w:colFirst="0" w:colLast="0"/>
-      <w:bookmarkEnd w:id="10"/>
+      <w:bookmarkStart w:id="11" w:name="_5t1enld63do3" w:colFirst="0" w:colLast="0"/>
+      <w:bookmarkEnd w:id="11"/>
     </w:p>
     <w:tbl>
       <w:tblPr>
@@ -2683,11 +2569,20 @@
             </w:r>
             <w:proofErr w:type="spellStart"/>
             <w:r>
-              <w:t>iReport</w:t>
+              <w:t>JasperReport</w:t>
             </w:r>
             <w:proofErr w:type="spellEnd"/>
             <w:r>
-              <w:t>, para implementação</w:t>
+              <w:t xml:space="preserve">, </w:t>
+            </w:r>
+            <w:r>
+              <w:rPr>
+                <w:u w:val="single"/>
+              </w:rPr>
+              <w:t>para</w:t>
+            </w:r>
+            <w:r>
+              <w:t xml:space="preserve"> implementação</w:t>
             </w:r>
           </w:p>
         </w:tc>
@@ -2718,7 +2613,7 @@
           <w:szCs w:val="28"/>
         </w:rPr>
       </w:pPr>
-      <w:bookmarkStart w:id="11" w:name="_Toc40376985"/>
+      <w:bookmarkStart w:id="12" w:name="_Toc40376985"/>
       <w:r>
         <w:rPr>
           <w:sz w:val="28"/>
@@ -2726,13 +2621,14 @@
         </w:rPr>
         <w:t>Grupo: Condução</w:t>
       </w:r>
-      <w:bookmarkEnd w:id="11"/>
+      <w:bookmarkEnd w:id="12"/>
     </w:p>
+    <w:p/>
     <w:tbl>
       <w:tblPr>
-        <w:tblStyle w:val="a9"/>
-        <w:tblW w:w="10110" w:type="dxa"/>
-        <w:tblInd w:w="15" w:type="dxa"/>
+        <w:tblStyle w:val="a2"/>
+        <w:tblW w:w="10116" w:type="dxa"/>
+        <w:tblInd w:w="0" w:type="dxa"/>
         <w:tblBorders>
           <w:top w:val="single" w:sz="4" w:space="0" w:color="000000"/>
           <w:left w:val="single" w:sz="4" w:space="0" w:color="000000"/>
@@ -2745,16 +2641,13 @@
         <w:tblLook w:val="0000" w:firstRow="0" w:lastRow="0" w:firstColumn="0" w:lastColumn="0" w:noHBand="0" w:noVBand="0"/>
       </w:tblPr>
       <w:tblGrid>
-        <w:gridCol w:w="7575"/>
-        <w:gridCol w:w="2535"/>
+        <w:gridCol w:w="7587"/>
+        <w:gridCol w:w="2529"/>
       </w:tblGrid>
       <w:tr>
-        <w:trPr>
-          <w:trHeight w:val="480"/>
-        </w:trPr>
-        <w:tc>
-          <w:tcPr>
-            <w:tcW w:w="7575" w:type="dxa"/>
+        <w:tc>
+          <w:tcPr>
+            <w:tcW w:w="7587" w:type="dxa"/>
           </w:tcPr>
           <w:p>
             <w:pPr>
@@ -2774,13 +2667,13 @@
                 <w:sz w:val="26"/>
                 <w:szCs w:val="26"/>
               </w:rPr>
-              <w:t>Standby de agendamento</w:t>
-            </w:r>
-          </w:p>
-        </w:tc>
-        <w:tc>
-          <w:tcPr>
-            <w:tcW w:w="2535" w:type="dxa"/>
+              <w:t>Alocação automática em agendamentos</w:t>
+            </w:r>
+          </w:p>
+        </w:tc>
+        <w:tc>
+          <w:tcPr>
+            <w:tcW w:w="2529" w:type="dxa"/>
           </w:tcPr>
           <w:p>
             <w:pPr>
@@ -2798,7 +2691,7 @@
             <w:pPr>
               <w:jc w:val="both"/>
               <w:rPr>
-                <w:color w:val="F1C232"/>
+                <w:color w:val="33CCCC"/>
               </w:rPr>
             </w:pPr>
             <w:r>
@@ -2814,7 +2707,7 @@
       <w:tr>
         <w:tc>
           <w:tcPr>
-            <w:tcW w:w="10110" w:type="dxa"/>
+            <w:tcW w:w="10116" w:type="dxa"/>
             <w:gridSpan w:val="2"/>
           </w:tcPr>
           <w:p>
@@ -2828,7 +2721,16 @@
               <w:t xml:space="preserve">Especificação: </w:t>
             </w:r>
             <w:r>
-              <w:t>Após o cliente solicitar um agendamento, é enviado sua solicitação para a fila de espera do corretor selecionado.</w:t>
+              <w:t>No agendamento, o cliente poderá escolher o corretor, dia e horário disponível, assim que o mesmo escolher e finalizar o agendamento, será atribuído automaticamente</w:t>
+            </w:r>
+            <w:r>
+              <w:t xml:space="preserve"> ao corretor, caso o mesmo não tenha preferência será atribuído </w:t>
+            </w:r>
+            <w:r>
+              <w:t>à</w:t>
+            </w:r>
+            <w:r>
+              <w:t xml:space="preserve"> um corretor disponível no horário escolhido.</w:t>
             </w:r>
           </w:p>
           <w:p>
@@ -2841,12 +2743,15 @@
       <w:tr>
         <w:tc>
           <w:tcPr>
-            <w:tcW w:w="10110" w:type="dxa"/>
+            <w:tcW w:w="10116" w:type="dxa"/>
             <w:gridSpan w:val="2"/>
           </w:tcPr>
           <w:p>
             <w:pPr>
               <w:jc w:val="both"/>
+              <w:rPr>
+                <w:b/>
+              </w:rPr>
             </w:pPr>
             <w:r>
               <w:rPr>
@@ -2855,7 +2760,13 @@
               <w:t xml:space="preserve">Detalhes da implementação prevista: </w:t>
             </w:r>
             <w:r>
-              <w:t>O corretor terá que confirmar a fila de espera para o cliente receber uma notificação informando que seu agendamento foi confirmado.</w:t>
+              <w:t xml:space="preserve">Quando o cliente solicitar o agendamento, o sistema automaticamente, realiza </w:t>
+            </w:r>
+            <w:r>
+              <w:t xml:space="preserve">a alocação </w:t>
+            </w:r>
+            <w:r>
+              <w:t>na lista do corretor.</w:t>
             </w:r>
           </w:p>
         </w:tc>
@@ -2866,6 +2777,9 @@
         <w:keepNext/>
         <w:spacing w:before="240" w:after="60"/>
         <w:jc w:val="both"/>
+        <w:rPr>
+          <w:u w:val="single"/>
+        </w:rPr>
       </w:pPr>
     </w:p>
     <w:tbl>
@@ -2972,11 +2886,6 @@
               <w:t xml:space="preserve">Os usuários do sistema, terão a possibilidade de filtrar as casas por local, valor, quantidade de dormitórios, suítes, etc.. </w:t>
             </w:r>
           </w:p>
-          <w:p>
-            <w:pPr>
-              <w:jc w:val="both"/>
-            </w:pPr>
-          </w:p>
         </w:tc>
       </w:tr>
       <w:tr>
@@ -3116,12 +3025,7 @@
               <w:t xml:space="preserve">Detalhes da implementação prevista: </w:t>
             </w:r>
             <w:r>
-              <w:t>Uma tela de administrador para aprovação de imóveis, assim evitando fraudes de imóveis, pois só irá para o catálogo aqueles que foram aprovados pelo mes</w:t>
-            </w:r>
-            <w:bookmarkStart w:id="12" w:name="_GoBack"/>
-            <w:bookmarkEnd w:id="12"/>
-            <w:r>
-              <w:t xml:space="preserve">mo, </w:t>
+              <w:t xml:space="preserve">Uma tela de administrador para aprovação de imóveis, assim evitando fraudes de imóveis, pois só irá para o catálogo aqueles que foram aprovados pelo mesmo, </w:t>
             </w:r>
             <w:r>
               <w:t>após a</w:t>
@@ -3454,13 +3358,14 @@
             <w:r>
               <w:t xml:space="preserve">: O sistema poderá ser executado em plataforma web, </w:t>
             </w:r>
-            <w:proofErr w:type="spellStart"/>
-            <w:r>
-              <w:t>compativel</w:t>
-            </w:r>
-            <w:proofErr w:type="spellEnd"/>
-            <w:r>
-              <w:t xml:space="preserve"> com os navegadores Google Chrome e Mozilla Firefox.</w:t>
+            <w:r>
+              <w:t>compatível</w:t>
+            </w:r>
+            <w:r>
+              <w:t xml:space="preserve"> </w:t>
+            </w:r>
+            <w:r>
+              <w:t>todos navegadores atuais.</w:t>
             </w:r>
           </w:p>
           <w:p>
@@ -3732,7 +3637,7 @@
             </w:r>
             <w:proofErr w:type="spellEnd"/>
             <w:r>
-              <w:t xml:space="preserve"> na versão 8.5.11</w:t>
+              <w:t xml:space="preserve"> </w:t>
             </w:r>
           </w:p>
           <w:p>
@@ -3882,6 +3787,9 @@
           <w:p>
             <w:pPr>
               <w:jc w:val="both"/>
+              <w:rPr>
+                <w:u w:val="single"/>
+              </w:rPr>
             </w:pPr>
             <w:r>
               <w:rPr>
@@ -3890,16 +3798,25 @@
               <w:t xml:space="preserve">Descrição: </w:t>
             </w:r>
             <w:r>
-              <w:t>O cliente/corretor não poderá desativar a conta, somente o administrador terá acesso a desativação.</w:t>
-            </w:r>
-          </w:p>
-          <w:p>
-            <w:pPr>
-              <w:spacing w:before="240" w:after="240"/>
-              <w:jc w:val="both"/>
-            </w:pPr>
-            <w:r>
-              <w:t>Para desativação o usuário irá preencher um formulário que será exibido para o administrador após envio da requisição</w:t>
+              <w:t>O</w:t>
+            </w:r>
+            <w:r>
+              <w:t xml:space="preserve">s usuários </w:t>
+            </w:r>
+            <w:r>
+              <w:t xml:space="preserve">não </w:t>
+            </w:r>
+            <w:r>
+              <w:t xml:space="preserve">poderão </w:t>
+            </w:r>
+            <w:r>
+              <w:rPr>
+                <w:u w:val="single"/>
+              </w:rPr>
+              <w:t>desativar</w:t>
+            </w:r>
+            <w:r>
+              <w:t xml:space="preserve"> a conta, somente o administrador terá acesso a desativação.</w:t>
             </w:r>
           </w:p>
         </w:tc>
@@ -3934,281 +3851,6 @@
       </w:r>
       <w:bookmarkEnd w:id="23"/>
     </w:p>
-    <w:p>
-      <w:pPr>
-        <w:jc w:val="both"/>
-      </w:pPr>
-    </w:p>
-    <w:tbl>
-      <w:tblPr>
-        <w:tblStyle w:val="af1"/>
-        <w:tblW w:w="10116" w:type="dxa"/>
-        <w:tblInd w:w="0" w:type="dxa"/>
-        <w:tblBorders>
-          <w:top w:val="single" w:sz="4" w:space="0" w:color="000000"/>
-          <w:left w:val="single" w:sz="4" w:space="0" w:color="000000"/>
-          <w:bottom w:val="single" w:sz="4" w:space="0" w:color="000000"/>
-          <w:right w:val="single" w:sz="4" w:space="0" w:color="000000"/>
-          <w:insideH w:val="single" w:sz="4" w:space="0" w:color="000000"/>
-          <w:insideV w:val="single" w:sz="4" w:space="0" w:color="000000"/>
-        </w:tblBorders>
-        <w:tblLayout w:type="fixed"/>
-        <w:tblLook w:val="0000" w:firstRow="0" w:lastRow="0" w:firstColumn="0" w:lastColumn="0" w:noHBand="0" w:noVBand="0"/>
-      </w:tblPr>
-      <w:tblGrid>
-        <w:gridCol w:w="10116"/>
-      </w:tblGrid>
-      <w:tr>
-        <w:tc>
-          <w:tcPr>
-            <w:tcW w:w="10116" w:type="dxa"/>
-          </w:tcPr>
-          <w:p>
-            <w:pPr>
-              <w:keepNext/>
-              <w:pBdr>
-                <w:top w:val="nil"/>
-                <w:left w:val="nil"/>
-                <w:bottom w:val="nil"/>
-                <w:right w:val="nil"/>
-                <w:between w:val="nil"/>
-              </w:pBdr>
-              <w:spacing w:before="240" w:after="60"/>
-              <w:rPr>
-                <w:b/>
-                <w:i/>
-                <w:color w:val="000000"/>
-                <w:sz w:val="28"/>
-                <w:szCs w:val="28"/>
-              </w:rPr>
-            </w:pPr>
-            <w:r>
-              <w:rPr>
-                <w:b/>
-                <w:i/>
-                <w:sz w:val="28"/>
-                <w:szCs w:val="28"/>
-              </w:rPr>
-              <w:t>Corretor alocado automaticamente quando não houver preferência</w:t>
-            </w:r>
-          </w:p>
-        </w:tc>
-      </w:tr>
-      <w:tr>
-        <w:tc>
-          <w:tcPr>
-            <w:tcW w:w="10116" w:type="dxa"/>
-          </w:tcPr>
-          <w:p>
-            <w:pPr>
-              <w:jc w:val="both"/>
-              <w:rPr>
-                <w:highlight w:val="red"/>
-              </w:rPr>
-            </w:pPr>
-            <w:r>
-              <w:rPr>
-                <w:b/>
-              </w:rPr>
-              <w:t xml:space="preserve">Descrição: </w:t>
-            </w:r>
-            <w:r>
-              <w:t>A alocação automática pode ocorrer em caso de não haver preferência ou indicação</w:t>
-            </w:r>
-          </w:p>
-        </w:tc>
-      </w:tr>
-      <w:tr>
-        <w:tc>
-          <w:tcPr>
-            <w:tcW w:w="10116" w:type="dxa"/>
-          </w:tcPr>
-          <w:p>
-            <w:pPr>
-              <w:jc w:val="both"/>
-            </w:pPr>
-            <w:r>
-              <w:rPr>
-                <w:b/>
-              </w:rPr>
-              <w:t xml:space="preserve">Fonte: </w:t>
-            </w:r>
-            <w:r>
-              <w:t>Diego Pereira</w:t>
-            </w:r>
-          </w:p>
-          <w:p>
-            <w:pPr>
-              <w:jc w:val="both"/>
-            </w:pPr>
-          </w:p>
-        </w:tc>
-      </w:tr>
-      <w:tr>
-        <w:tc>
-          <w:tcPr>
-            <w:tcW w:w="10116" w:type="dxa"/>
-          </w:tcPr>
-          <w:p>
-            <w:pPr>
-              <w:jc w:val="both"/>
-            </w:pPr>
-            <w:r>
-              <w:rPr>
-                <w:b/>
-              </w:rPr>
-              <w:t>Histórico:</w:t>
-            </w:r>
-            <w:r>
-              <w:t xml:space="preserve"> Identificada 09/09/2019. </w:t>
-            </w:r>
-          </w:p>
-        </w:tc>
-      </w:tr>
-    </w:tbl>
-    <w:p>
-      <w:pPr>
-        <w:jc w:val="both"/>
-      </w:pPr>
-    </w:p>
-    <w:p>
-      <w:pPr>
-        <w:jc w:val="both"/>
-      </w:pPr>
-    </w:p>
-    <w:tbl>
-      <w:tblPr>
-        <w:tblStyle w:val="af2"/>
-        <w:tblW w:w="10116" w:type="dxa"/>
-        <w:tblInd w:w="0" w:type="dxa"/>
-        <w:tblBorders>
-          <w:top w:val="single" w:sz="4" w:space="0" w:color="000000"/>
-          <w:left w:val="single" w:sz="4" w:space="0" w:color="000000"/>
-          <w:bottom w:val="single" w:sz="4" w:space="0" w:color="000000"/>
-          <w:right w:val="single" w:sz="4" w:space="0" w:color="000000"/>
-          <w:insideH w:val="single" w:sz="4" w:space="0" w:color="000000"/>
-          <w:insideV w:val="single" w:sz="4" w:space="0" w:color="000000"/>
-        </w:tblBorders>
-        <w:tblLayout w:type="fixed"/>
-        <w:tblLook w:val="0000" w:firstRow="0" w:lastRow="0" w:firstColumn="0" w:lastColumn="0" w:noHBand="0" w:noVBand="0"/>
-      </w:tblPr>
-      <w:tblGrid>
-        <w:gridCol w:w="10116"/>
-      </w:tblGrid>
-      <w:tr>
-        <w:tc>
-          <w:tcPr>
-            <w:tcW w:w="10116" w:type="dxa"/>
-          </w:tcPr>
-          <w:p>
-            <w:pPr>
-              <w:keepNext/>
-              <w:spacing w:before="240" w:after="60"/>
-              <w:ind w:left="1080"/>
-              <w:rPr>
-                <w:b/>
-                <w:i/>
-                <w:sz w:val="28"/>
-                <w:szCs w:val="28"/>
-              </w:rPr>
-            </w:pPr>
-            <w:r>
-              <w:rPr>
-                <w:b/>
-                <w:i/>
-                <w:sz w:val="28"/>
-                <w:szCs w:val="28"/>
-              </w:rPr>
-              <w:t>Agendamento em espera</w:t>
-            </w:r>
-          </w:p>
-        </w:tc>
-      </w:tr>
-      <w:tr>
-        <w:tc>
-          <w:tcPr>
-            <w:tcW w:w="10116" w:type="dxa"/>
-          </w:tcPr>
-          <w:p>
-            <w:pPr>
-              <w:jc w:val="both"/>
-            </w:pPr>
-            <w:r>
-              <w:rPr>
-                <w:b/>
-              </w:rPr>
-              <w:t xml:space="preserve">Descrição: </w:t>
-            </w:r>
-            <w:r>
-              <w:t xml:space="preserve">Quando não houver corretores disponíveis não será possível fazer o agendamento, porém </w:t>
-            </w:r>
-            <w:r>
-              <w:t>o cliente</w:t>
-            </w:r>
-            <w:r>
-              <w:t xml:space="preserve"> terá a opção de espera, e assim que surgir a disponibilidade de algum corretor ele será notificado.</w:t>
-            </w:r>
-          </w:p>
-          <w:p>
-            <w:pPr>
-              <w:jc w:val="both"/>
-            </w:pPr>
-          </w:p>
-        </w:tc>
-      </w:tr>
-      <w:tr>
-        <w:tc>
-          <w:tcPr>
-            <w:tcW w:w="10116" w:type="dxa"/>
-          </w:tcPr>
-          <w:p>
-            <w:pPr>
-              <w:jc w:val="both"/>
-            </w:pPr>
-            <w:r>
-              <w:rPr>
-                <w:b/>
-              </w:rPr>
-              <w:t xml:space="preserve">Fonte: </w:t>
-            </w:r>
-            <w:r>
-              <w:t>Diego Pereira</w:t>
-            </w:r>
-          </w:p>
-          <w:p>
-            <w:pPr>
-              <w:jc w:val="both"/>
-            </w:pPr>
-          </w:p>
-        </w:tc>
-      </w:tr>
-      <w:tr>
-        <w:tc>
-          <w:tcPr>
-            <w:tcW w:w="10116" w:type="dxa"/>
-          </w:tcPr>
-          <w:p>
-            <w:pPr>
-              <w:jc w:val="both"/>
-            </w:pPr>
-            <w:r>
-              <w:rPr>
-                <w:b/>
-              </w:rPr>
-              <w:t>Histórico:</w:t>
-            </w:r>
-            <w:r>
-              <w:t xml:space="preserve"> Identificada 09/09/2019. </w:t>
-            </w:r>
-          </w:p>
-          <w:p>
-            <w:pPr>
-              <w:jc w:val="both"/>
-            </w:pPr>
-          </w:p>
-        </w:tc>
-      </w:tr>
-    </w:tbl>
     <w:p>
       <w:pPr>
         <w:jc w:val="both"/>
@@ -4635,133 +4277,6 @@
         <w:jc w:val="both"/>
       </w:pPr>
     </w:p>
-    <w:tbl>
-      <w:tblPr>
-        <w:tblStyle w:val="af6"/>
-        <w:tblW w:w="10116" w:type="dxa"/>
-        <w:tblInd w:w="0" w:type="dxa"/>
-        <w:tblBorders>
-          <w:top w:val="single" w:sz="4" w:space="0" w:color="000000"/>
-          <w:left w:val="single" w:sz="4" w:space="0" w:color="000000"/>
-          <w:bottom w:val="single" w:sz="4" w:space="0" w:color="000000"/>
-          <w:right w:val="single" w:sz="4" w:space="0" w:color="000000"/>
-          <w:insideH w:val="single" w:sz="4" w:space="0" w:color="000000"/>
-          <w:insideV w:val="single" w:sz="4" w:space="0" w:color="000000"/>
-        </w:tblBorders>
-        <w:tblLayout w:type="fixed"/>
-        <w:tblLook w:val="0000" w:firstRow="0" w:lastRow="0" w:firstColumn="0" w:lastColumn="0" w:noHBand="0" w:noVBand="0"/>
-      </w:tblPr>
-      <w:tblGrid>
-        <w:gridCol w:w="10116"/>
-      </w:tblGrid>
-      <w:tr>
-        <w:tc>
-          <w:tcPr>
-            <w:tcW w:w="10116" w:type="dxa"/>
-          </w:tcPr>
-          <w:p>
-            <w:pPr>
-              <w:keepNext/>
-              <w:spacing w:before="240" w:after="60"/>
-              <w:ind w:left="1080"/>
-              <w:rPr>
-                <w:b/>
-                <w:i/>
-                <w:sz w:val="28"/>
-                <w:szCs w:val="28"/>
-              </w:rPr>
-            </w:pPr>
-            <w:r>
-              <w:rPr>
-                <w:b/>
-                <w:i/>
-                <w:sz w:val="28"/>
-                <w:szCs w:val="28"/>
-              </w:rPr>
-              <w:t>Validação de idade</w:t>
-            </w:r>
-          </w:p>
-        </w:tc>
-      </w:tr>
-      <w:tr>
-        <w:tc>
-          <w:tcPr>
-            <w:tcW w:w="10116" w:type="dxa"/>
-          </w:tcPr>
-          <w:p>
-            <w:pPr>
-              <w:jc w:val="both"/>
-            </w:pPr>
-            <w:r>
-              <w:rPr>
-                <w:b/>
-              </w:rPr>
-              <w:t xml:space="preserve">Descrição: </w:t>
-            </w:r>
-            <w:r>
-              <w:t>Os clientes deverão ter 18 anos ou mais, para poder anunciar ou comprar o imóvel.</w:t>
-            </w:r>
-          </w:p>
-          <w:p>
-            <w:pPr>
-              <w:jc w:val="both"/>
-            </w:pPr>
-          </w:p>
-        </w:tc>
-      </w:tr>
-      <w:tr>
-        <w:tc>
-          <w:tcPr>
-            <w:tcW w:w="10116" w:type="dxa"/>
-          </w:tcPr>
-          <w:p>
-            <w:pPr>
-              <w:jc w:val="both"/>
-            </w:pPr>
-            <w:r>
-              <w:rPr>
-                <w:b/>
-              </w:rPr>
-              <w:t xml:space="preserve">Fonte: </w:t>
-            </w:r>
-            <w:r>
-              <w:t>Diego Pereira</w:t>
-            </w:r>
-          </w:p>
-          <w:p>
-            <w:pPr>
-              <w:jc w:val="both"/>
-            </w:pPr>
-          </w:p>
-        </w:tc>
-      </w:tr>
-      <w:tr>
-        <w:tc>
-          <w:tcPr>
-            <w:tcW w:w="10116" w:type="dxa"/>
-          </w:tcPr>
-          <w:p>
-            <w:pPr>
-              <w:jc w:val="both"/>
-            </w:pPr>
-            <w:r>
-              <w:rPr>
-                <w:b/>
-              </w:rPr>
-              <w:t>Histórico:</w:t>
-            </w:r>
-            <w:r>
-              <w:t xml:space="preserve"> Identificada 19/09/2019. </w:t>
-            </w:r>
-          </w:p>
-          <w:p>
-            <w:pPr>
-              <w:jc w:val="both"/>
-            </w:pPr>
-          </w:p>
-        </w:tc>
-      </w:tr>
-    </w:tbl>
     <w:p>
       <w:pPr>
         <w:jc w:val="both"/>

</xml_diff>